<commit_message>
modified example for testing
</commit_message>
<xml_diff>
--- a/demo/test-text.docx
+++ b/demo/test-text.docx
@@ -208,7 +208,13 @@
         <w:rPr>
           <w:lang w:val="en-GB"/>
         </w:rPr>
-        <w:t xml:space="preserve">No </w:t>
+        <w:t>A</w:t>
+      </w:r>
+      <w:r>
+        <w:rPr>
+          <w:lang w:val="en-GB"/>
+        </w:rPr>
+        <w:t xml:space="preserve"> </w:t>
       </w:r>
       <w:hyperlink r:id="rId5" w:history="1">
         <w:r>
@@ -219,6 +225,46 @@
           <w:t>Link</w:t>
         </w:r>
       </w:hyperlink>
+      <w:r>
+        <w:t xml:space="preserve"> and more</w:t>
+      </w:r>
+      <w:r>
+        <w:rPr>
+          <w:lang w:val="en-GB"/>
+        </w:rPr>
+        <w:t xml:space="preserve"> </w:t>
+      </w:r>
+      <w:r>
+        <w:rPr>
+          <w:b/>
+          <w:bCs/>
+          <w:i/>
+          <w:iCs/>
+          <w:lang w:val="en-GB"/>
+        </w:rPr>
+        <w:t>and</w:t>
+      </w:r>
+      <w:r>
+        <w:rPr>
+          <w:lang w:val="en-GB"/>
+        </w:rPr>
+        <w:t xml:space="preserve"> another </w:t>
+      </w:r>
+      <w:hyperlink r:id="rId6" w:history="1">
+        <w:r>
+          <w:rPr>
+            <w:rStyle w:val="Hyperlink"/>
+            <w:lang w:val="en-GB"/>
+          </w:rPr>
+          <w:t>link</w:t>
+        </w:r>
+      </w:hyperlink>
+      <w:r>
+        <w:rPr>
+          <w:lang w:val="en-GB"/>
+        </w:rPr>
+        <w:t>.</w:t>
+      </w:r>
     </w:p>
     <w:p>
       <w:pPr>
@@ -254,6 +300,7 @@
       </w:pPr>
       <w:r>
         <w:rPr>
+          <w:noProof/>
           <w:lang w:val="en-GB"/>
         </w:rPr>
         <w:drawing>
@@ -272,7 +319,7 @@
                     <pic:cNvPicPr/>
                   </pic:nvPicPr>
                   <pic:blipFill>
-                    <a:blip r:embed="rId6"/>
+                    <a:blip r:embed="rId7"/>
                     <a:stretch>
                       <a:fillRect/>
                     </a:stretch>
@@ -1300,6 +1347,7 @@
   <w:style w:type="character" w:default="1" w:styleId="DefaultParagraphFont">
     <w:name w:val="Default Paragraph Font"/>
     <w:uiPriority w:val="1"/>
+    <w:semiHidden/>
     <w:unhideWhenUsed/>
   </w:style>
   <w:style w:type="table" w:default="1" w:styleId="TableNormal">

</xml_diff>